<commit_message>
Add NVIDIA-specific architecture diagrams for all 3 solutions
- Created generate_diagram.py scripts using Python diagrams library for automated diagram generation
- Generated architecture-diagram.png files for DGX SuperPOD (184KB), GPU Compute Cluster (210KB), and Omniverse Enterprise (187KB)
- Added architecture-diagram.drawio files for manual editing in diagrams.net with component-specific instructions
- DGX SuperPOD diagram shows 8x DGX H100 systems, InfiniBand Quantum-2 400G fabric, Base Command Manager, and 1 PB storage
- GPU Compute Cluster diagram shows 8x Dell PowerEdge R750xa servers with 32x A100 GPUs, Kubernetes with GPU Operator, and MLOps platform
- Omniverse Enterprise diagram shows 50x RTX workstations, Nucleus HA cluster, CAD tool connectors, and rendering farm
- Regenerated all solution briefing PowerPoint presentations with embedded architecture diagrams
- All diagrams use consistent color coding and professional layout matching EO Framework standards
</commit_message>
<xml_diff>
--- a/solutions/nvidia/ai/dgx-superpod/presales/statement-of-work.docx
+++ b/solutions/nvidia/ai/dgx-superpod/presales/statement-of-work.docx
@@ -10463,7 +10463,7 @@
             <w:r>
               <w:drawing>
                 <wp:inline xmlns:a="http://schemas.openxmlformats.org/drawingml/2006/main" xmlns:pic="http://schemas.openxmlformats.org/drawingml/2006/picture">
-                  <wp:extent cx="4463783" cy="3657600"/>
+                  <wp:extent cx="3077083" cy="3657600"/>
                   <wp:docPr id="3" name="Picture 3"/>
                   <wp:cNvGraphicFramePr>
                     <a:graphicFrameLocks noChangeAspect="1"/>
@@ -10484,7 +10484,7 @@
                         <pic:spPr>
                           <a:xfrm>
                             <a:off x="0" y="0"/>
-                            <a:ext cx="4463783" cy="3657600"/>
+                            <a:ext cx="3077083" cy="3657600"/>
                           </a:xfrm>
                           <a:prstGeom prst="rect"/>
                         </pic:spPr>

</xml_diff>